<commit_message>
almost everything except docker
</commit_message>
<xml_diff>
--- a/Tutorial.docx
+++ b/Tutorial.docx
@@ -98,18 +98,7 @@
           <w:highlight w:val="white"/>
           <w:lang w:val="ru-RU"/>
         </w:rPr>
-        <w:t xml:space="preserve"> </w:t>
-      </w:r>
-      <w:r>
-        <w:rPr>
-          <w:rFonts w:hint="default" w:ascii="Times New Roman" w:hAnsi="Times New Roman" w:eastAsia="Consolas" w:cs="Times New Roman"/>
-          <w:color w:val="auto"/>
-          <w:sz w:val="24"/>
-          <w:szCs w:val="24"/>
-          <w:highlight w:val="white"/>
-          <w:lang w:val="ru-RU"/>
-        </w:rPr>
-        <w:t xml:space="preserve">в конструкторе </w:t>
+        <w:t xml:space="preserve"> в конструкторе </w:t>
       </w:r>
       <w:r>
         <w:rPr>
@@ -1165,11 +1154,9 @@
     <w:p>
       <w:pPr>
         <w:rPr>
-          <w:rFonts w:hint="default" w:ascii="Times New Roman" w:hAnsi="Times New Roman" w:eastAsia="Consolas" w:cs="Times New Roman"/>
-          <w:color w:val="auto"/>
-          <w:sz w:val="24"/>
-          <w:szCs w:val="24"/>
-          <w:highlight w:val="white"/>
+          <w:rFonts w:hint="default" w:ascii="Times New Roman" w:hAnsi="Times New Roman" w:cs="Times New Roman"/>
+          <w:sz w:val="24"/>
+          <w:szCs w:val="24"/>
           <w:lang w:val="ru-RU"/>
         </w:rPr>
       </w:pPr>
@@ -1208,29 +1195,48 @@
           <w:szCs w:val="24"/>
           <w:lang w:val="ru-RU"/>
         </w:rPr>
-        <w:t>http://localhost:808</w:t>
+        <w:t>http://localhost:8080/SozonovRomanSpringMongoDB/user/list</w:t>
+      </w:r>
+      <w:r>
+        <w:rPr>
+          <w:rFonts w:hint="default" w:ascii="Times New Roman" w:hAnsi="Times New Roman" w:cs="Times New Roman"/>
+          <w:sz w:val="24"/>
+          <w:szCs w:val="24"/>
+          <w:lang w:val="ru-RU"/>
+        </w:rPr>
+        <w:fldChar w:fldCharType="end"/>
+      </w:r>
+    </w:p>
+    <w:p>
+      <w:pPr>
+        <w:rPr>
+          <w:rFonts w:hint="default" w:ascii="Times New Roman" w:hAnsi="Times New Roman" w:cs="Times New Roman"/>
+          <w:sz w:val="24"/>
+          <w:szCs w:val="24"/>
+          <w:lang w:val="ru-RU"/>
+        </w:rPr>
+      </w:pPr>
+    </w:p>
+    <w:p>
+      <w:pPr>
+        <w:rPr>
+          <w:rFonts w:hint="default" w:ascii="Times New Roman" w:hAnsi="Times New Roman" w:cs="Times New Roman"/>
+          <w:sz w:val="24"/>
+          <w:szCs w:val="24"/>
+          <w:lang w:val="ru-RU"/>
+        </w:rPr>
+      </w:pPr>
+      <w:r>
+        <w:rPr>
+          <w:rFonts w:hint="default" w:ascii="Times New Roman" w:hAnsi="Times New Roman" w:cs="Times New Roman"/>
+          <w:sz w:val="24"/>
+          <w:szCs w:val="24"/>
+          <w:lang w:val="ru-RU"/>
+        </w:rPr>
+        <w:t>Много с докером провозился, совсем забыл добавить проверки на корректные дату/почту/имя и фамилию, а так же оценку сложности пароля.</w:t>
       </w:r>
       <w:bookmarkStart w:id="3" w:name="_GoBack"/>
       <w:bookmarkEnd w:id="3"/>
-      <w:r>
-        <w:rPr>
-          <w:rStyle w:val="3"/>
-          <w:rFonts w:hint="default" w:ascii="Times New Roman" w:hAnsi="Times New Roman" w:cs="Times New Roman"/>
-          <w:sz w:val="24"/>
-          <w:szCs w:val="24"/>
-          <w:lang w:val="ru-RU"/>
-        </w:rPr>
-        <w:t>0/SozonovRomanSpringMongoDB/user/list</w:t>
-      </w:r>
-      <w:r>
-        <w:rPr>
-          <w:rFonts w:hint="default" w:ascii="Times New Roman" w:hAnsi="Times New Roman" w:cs="Times New Roman"/>
-          <w:sz w:val="24"/>
-          <w:szCs w:val="24"/>
-          <w:lang w:val="ru-RU"/>
-        </w:rPr>
-        <w:fldChar w:fldCharType="end"/>
-      </w:r>
     </w:p>
     <w:sectPr>
       <w:pgSz w:w="11906" w:h="16838"/>

</xml_diff>